<commit_message>
Round of reorg, renaming, and day1 edits
</commit_message>
<xml_diff>
--- a/syllabus.docx
+++ b/syllabus.docx
@@ -1,6 +1,6 @@
 
 <file path=word/document.xml><?xml version="1.0" encoding="utf-8"?>
-<w:document xmlns:wpc="http://schemas.microsoft.com/office/word/2010/wordprocessingCanvas" xmlns:cx="http://schemas.microsoft.com/office/drawing/2014/chartex" xmlns:cx1="http://schemas.microsoft.com/office/drawing/2015/9/8/chartex" xmlns:cx2="http://schemas.microsoft.com/office/drawing/2015/10/21/chartex" xmlns:cx3="http://schemas.microsoft.com/office/drawing/2016/5/9/chartex" xmlns:cx4="http://schemas.microsoft.com/office/drawing/2016/5/10/chartex" xmlns:cx5="http://schemas.microsoft.com/office/drawing/2016/5/11/chartex" xmlns:cx6="http://schemas.microsoft.com/office/drawing/2016/5/12/chartex" xmlns:cx7="http://schemas.microsoft.com/office/drawing/2016/5/13/chartex" xmlns:cx8="http://schemas.microsoft.com/office/drawing/2016/5/14/chartex" xmlns:mc="http://schemas.openxmlformats.org/markup-compatibility/2006" xmlns:aink="http://schemas.microsoft.com/office/drawing/2016/ink" xmlns:am3d="http://schemas.microsoft.com/office/drawing/2017/model3d" xmlns:o="urn:schemas-microsoft-com:office:office" xmlns:r="http://schemas.openxmlformats.org/officeDocument/2006/relationships" xmlns:m="http://schemas.openxmlformats.org/officeDocument/2006/math" xmlns:v="urn:schemas-microsoft-com:vml" xmlns:wp14="http://schemas.microsoft.com/office/word/2010/wordprocessingDrawing" xmlns:wp="http://schemas.openxmlformats.org/drawingml/2006/wordprocessingDrawing" xmlns:w10="urn:schemas-microsoft-com:office:word" xmlns:w="http://schemas.openxmlformats.org/wordprocessingml/2006/main" xmlns:w14="http://schemas.microsoft.com/office/word/2010/wordml" xmlns:w15="http://schemas.microsoft.com/office/word/2012/wordml" xmlns:w16cid="http://schemas.microsoft.com/office/word/2016/wordml/cid" xmlns:w16se="http://schemas.microsoft.com/office/word/2015/wordml/symex" xmlns:wpg="http://schemas.microsoft.com/office/word/2010/wordprocessingGroup" xmlns:wpi="http://schemas.microsoft.com/office/word/2010/wordprocessingInk" xmlns:wne="http://schemas.microsoft.com/office/word/2006/wordml" xmlns:wps="http://schemas.microsoft.com/office/word/2010/wordprocessingShape" mc:Ignorable="w14 w15 w16se w16cid wp14">
+<w:document xmlns:wpc="http://schemas.microsoft.com/office/word/2010/wordprocessingCanvas" xmlns:cx="http://schemas.microsoft.com/office/drawing/2014/chartex" xmlns:cx1="http://schemas.microsoft.com/office/drawing/2015/9/8/chartex" xmlns:mc="http://schemas.openxmlformats.org/markup-compatibility/2006" xmlns:o="urn:schemas-microsoft-com:office:office" xmlns:r="http://schemas.openxmlformats.org/officeDocument/2006/relationships" xmlns:m="http://schemas.openxmlformats.org/officeDocument/2006/math" xmlns:v="urn:schemas-microsoft-com:vml" xmlns:wp14="http://schemas.microsoft.com/office/word/2010/wordprocessingDrawing" xmlns:wp="http://schemas.openxmlformats.org/drawingml/2006/wordprocessingDrawing" xmlns:w10="urn:schemas-microsoft-com:office:word" xmlns:w="http://schemas.openxmlformats.org/wordprocessingml/2006/main" xmlns:w14="http://schemas.microsoft.com/office/word/2010/wordml" xmlns:w15="http://schemas.microsoft.com/office/word/2012/wordml" xmlns:w16se="http://schemas.microsoft.com/office/word/2015/wordml/symex" xmlns:wpg="http://schemas.microsoft.com/office/word/2010/wordprocessingGroup" xmlns:wpi="http://schemas.microsoft.com/office/word/2010/wordprocessingInk" xmlns:wne="http://schemas.microsoft.com/office/word/2006/wordml" xmlns:wps="http://schemas.microsoft.com/office/word/2010/wordprocessingShape" mc:Ignorable="w14 w15 w16se wp14">
   <w:body>
     <w:tbl>
       <w:tblPr>
@@ -10,15 +10,15 @@
       </w:tblPr>
       <w:tblGrid>
         <w:gridCol w:w="1292"/>
-        <w:gridCol w:w="2133"/>
-        <w:gridCol w:w="3377"/>
-        <w:gridCol w:w="3297"/>
-        <w:gridCol w:w="3138"/>
+        <w:gridCol w:w="2135"/>
+        <w:gridCol w:w="3380"/>
+        <w:gridCol w:w="3293"/>
+        <w:gridCol w:w="3137"/>
       </w:tblGrid>
       <w:tr>
         <w:tc>
           <w:tcPr>
-            <w:tcW w:w="1165" w:type="dxa"/>
+            <w:tcW w:w="1292" w:type="dxa"/>
           </w:tcPr>
           <w:p>
             <w:pPr>
@@ -31,7 +31,7 @@
         </w:tc>
         <w:tc>
           <w:tcPr>
-            <w:tcW w:w="2150" w:type="dxa"/>
+            <w:tcW w:w="2135" w:type="dxa"/>
             <w:vAlign w:val="center"/>
           </w:tcPr>
           <w:p>
@@ -50,7 +50,7 @@
         </w:tc>
         <w:tc>
           <w:tcPr>
-            <w:tcW w:w="3420" w:type="dxa"/>
+            <w:tcW w:w="3380" w:type="dxa"/>
             <w:vAlign w:val="center"/>
           </w:tcPr>
           <w:p>
@@ -79,10 +79,49 @@
               <w:t>1.5 hour</w:t>
             </w:r>
           </w:p>
-        </w:tc>
-        <w:tc>
-          <w:tcPr>
-            <w:tcW w:w="3330" w:type="dxa"/>
+          <w:p>
+            <w:pPr>
+              <w:rPr>
+                <w:b/>
+              </w:rPr>
+            </w:pPr>
+            <w:r>
+              <w:rPr>
+                <w:b/>
+              </w:rPr>
+              <w:t>10am-11:30 CST</w:t>
+            </w:r>
+          </w:p>
+          <w:p>
+            <w:pPr>
+              <w:rPr>
+                <w:b/>
+              </w:rPr>
+            </w:pPr>
+            <w:r>
+              <w:rPr>
+                <w:b/>
+              </w:rPr>
+              <w:t>5am-6:30am PST</w:t>
+            </w:r>
+          </w:p>
+          <w:p>
+            <w:pPr>
+              <w:rPr>
+                <w:b/>
+              </w:rPr>
+            </w:pPr>
+            <w:r>
+              <w:rPr>
+                <w:b/>
+              </w:rPr>
+              <w:t>Definitely recorded</w:t>
+            </w:r>
+          </w:p>
+        </w:tc>
+        <w:tc>
+          <w:tcPr>
+            <w:tcW w:w="3293" w:type="dxa"/>
             <w:vAlign w:val="center"/>
           </w:tcPr>
           <w:p>
@@ -95,7 +134,7 @@
               <w:rPr>
                 <w:b/>
               </w:rPr>
-              <w:t>Late Morning - Case-Studies /Projects</w:t>
+              <w:t>Late Morning - Case-Studies /</w:t>
             </w:r>
             <w:r>
               <w:rPr>
@@ -107,13 +146,70 @@
               <w:rPr>
                 <w:b/>
               </w:rPr>
+              <w:t>Projects</w:t>
+            </w:r>
+            <w:r>
+              <w:rPr>
+                <w:b/>
+              </w:rPr>
+              <w:t xml:space="preserve"> </w:t>
+            </w:r>
+            <w:r>
+              <w:rPr>
+                <w:b/>
+              </w:rPr>
               <w:t>1 hour</w:t>
             </w:r>
-          </w:p>
-        </w:tc>
-        <w:tc>
-          <w:tcPr>
-            <w:tcW w:w="3172" w:type="dxa"/>
+            <w:r>
+              <w:rPr>
+                <w:b/>
+              </w:rPr>
+              <w:t xml:space="preserve"> [C&amp;N]</w:t>
+            </w:r>
+          </w:p>
+          <w:p>
+            <w:pPr>
+              <w:rPr>
+                <w:b/>
+              </w:rPr>
+            </w:pPr>
+            <w:r>
+              <w:rPr>
+                <w:b/>
+              </w:rPr>
+              <w:t>12-1pm CST</w:t>
+            </w:r>
+          </w:p>
+          <w:p>
+            <w:pPr>
+              <w:rPr>
+                <w:b/>
+              </w:rPr>
+            </w:pPr>
+            <w:r>
+              <w:rPr>
+                <w:b/>
+              </w:rPr>
+              <w:t>7-8am PST</w:t>
+            </w:r>
+          </w:p>
+          <w:p>
+            <w:pPr>
+              <w:rPr>
+                <w:b/>
+              </w:rPr>
+            </w:pPr>
+            <w:r>
+              <w:rPr>
+                <w:b/>
+              </w:rPr>
+              <w:t>Potentially recorded</w:t>
+            </w:r>
+          </w:p>
+        </w:tc>
+        <w:tc>
+          <w:tcPr>
+            <w:tcW w:w="3137" w:type="dxa"/>
             <w:vAlign w:val="center"/>
           </w:tcPr>
           <w:p>
@@ -140,6 +236,51 @@
                 <w:b/>
               </w:rPr>
               <w:t>3 hours</w:t>
+            </w:r>
+            <w:r>
+              <w:rPr>
+                <w:b/>
+              </w:rPr>
+              <w:t xml:space="preserve"> [C&amp;N]</w:t>
+            </w:r>
+          </w:p>
+          <w:p>
+            <w:pPr>
+              <w:rPr>
+                <w:b/>
+              </w:rPr>
+            </w:pPr>
+            <w:r>
+              <w:rPr>
+                <w:b/>
+              </w:rPr>
+              <w:t>2-5pm CST</w:t>
+            </w:r>
+          </w:p>
+          <w:p>
+            <w:pPr>
+              <w:rPr>
+                <w:b/>
+              </w:rPr>
+            </w:pPr>
+            <w:r>
+              <w:rPr>
+                <w:b/>
+              </w:rPr>
+              <w:t>9-12pm PST</w:t>
+            </w:r>
+          </w:p>
+          <w:p>
+            <w:pPr>
+              <w:rPr>
+                <w:b/>
+              </w:rPr>
+            </w:pPr>
+            <w:r>
+              <w:rPr>
+                <w:b/>
+              </w:rPr>
+              <w:t>Live –virtual</w:t>
             </w:r>
           </w:p>
         </w:tc>
@@ -147,7 +288,7 @@
       <w:tr>
         <w:tc>
           <w:tcPr>
-            <w:tcW w:w="1165" w:type="dxa"/>
+            <w:tcW w:w="1292" w:type="dxa"/>
           </w:tcPr>
           <w:p>
             <w:pPr>
@@ -166,7 +307,7 @@
         </w:tc>
         <w:tc>
           <w:tcPr>
-            <w:tcW w:w="2150" w:type="dxa"/>
+            <w:tcW w:w="2135" w:type="dxa"/>
           </w:tcPr>
           <w:p>
             <w:r>
@@ -176,7 +317,7 @@
         </w:tc>
         <w:tc>
           <w:tcPr>
-            <w:tcW w:w="3420" w:type="dxa"/>
+            <w:tcW w:w="3380" w:type="dxa"/>
           </w:tcPr>
           <w:p>
             <w:r>
@@ -198,50 +339,62 @@
             <w:r>
               <w:t xml:space="preserve"> &amp; R.</w:t>
             </w:r>
-          </w:p>
-        </w:tc>
-        <w:tc>
-          <w:tcPr>
-            <w:tcW w:w="3330" w:type="dxa"/>
-          </w:tcPr>
-          <w:p>
-            <w:r>
-              <w:t xml:space="preserve">Maximum likelihood estimation; Fit LM in R by hand, using </w:t>
-            </w:r>
-            <w:proofErr w:type="spellStart"/>
-            <w:proofErr w:type="gramStart"/>
-            <w:r>
-              <w:t>lm</w:t>
-            </w:r>
-            <w:proofErr w:type="spellEnd"/>
-            <w:r>
-              <w:t>(</w:t>
-            </w:r>
-            <w:proofErr w:type="gramEnd"/>
-            <w:r>
-              <w:t>) and in TMB.</w:t>
+            <w:r>
+              <w:t xml:space="preserve"> [Cole]</w:t>
+            </w:r>
+          </w:p>
+        </w:tc>
+        <w:tc>
+          <w:tcPr>
+            <w:tcW w:w="3293" w:type="dxa"/>
+          </w:tcPr>
+          <w:p>
+            <w:r>
+              <w:t>Maximum likelihood of single parameter</w:t>
+            </w:r>
+            <w:r>
+              <w:t xml:space="preserve"> Normal model</w:t>
+            </w:r>
+            <w:r>
+              <w:t xml:space="preserve"> (Excel and R)</w:t>
+            </w:r>
+            <w:r>
+              <w:t xml:space="preserve"> </w:t>
+            </w:r>
+            <w:r>
+              <w:t>[Cole]</w:t>
             </w:r>
           </w:p>
           <w:p/>
         </w:tc>
         <w:tc>
           <w:tcPr>
-            <w:tcW w:w="3172" w:type="dxa"/>
-          </w:tcPr>
-          <w:p>
-            <w:r>
-              <w:t xml:space="preserve">Exploring </w:t>
-            </w:r>
-            <w:proofErr w:type="spellStart"/>
-            <w:r>
-              <w:t>Beverton</w:t>
-            </w:r>
-            <w:proofErr w:type="spellEnd"/>
-            <w:r>
-              <w:t>-Holt TMB model</w:t>
-            </w:r>
-          </w:p>
-          <w:p/>
+            <w:tcW w:w="3137" w:type="dxa"/>
+          </w:tcPr>
+          <w:p>
+            <w:r>
+              <w:t>Poisson model</w:t>
+            </w:r>
+          </w:p>
+          <w:p>
+            <w:pPr>
+              <w:rPr>
+                <w:u w:val="single"/>
+              </w:rPr>
+            </w:pPr>
+            <w:r>
+              <w:rPr>
+                <w:u w:val="single"/>
+              </w:rPr>
+              <w:t>Project time</w:t>
+            </w:r>
+            <w:r>
+              <w:rPr>
+                <w:u w:val="single"/>
+              </w:rPr>
+              <w:t>: proposals and scope</w:t>
+            </w:r>
+          </w:p>
         </w:tc>
       </w:tr>
       <w:tr>
@@ -250,7 +403,7 @@
         </w:trPr>
         <w:tc>
           <w:tcPr>
-            <w:tcW w:w="1165" w:type="dxa"/>
+            <w:tcW w:w="1292" w:type="dxa"/>
           </w:tcPr>
           <w:p>
             <w:pPr>
@@ -269,54 +422,73 @@
         </w:tc>
         <w:tc>
           <w:tcPr>
-            <w:tcW w:w="2150" w:type="dxa"/>
-          </w:tcPr>
-          <w:p>
-            <w:r>
-              <w:t xml:space="preserve">Building TMB models </w:t>
-            </w:r>
-          </w:p>
-        </w:tc>
-        <w:tc>
-          <w:tcPr>
-            <w:tcW w:w="3420" w:type="dxa"/>
-          </w:tcPr>
-          <w:p>
-            <w:r>
-              <w:t>TMB/C++ syntax, workflow, factors, debugging</w:t>
-            </w:r>
-          </w:p>
-        </w:tc>
-        <w:tc>
-          <w:tcPr>
-            <w:tcW w:w="3330" w:type="dxa"/>
-          </w:tcPr>
-          <w:p>
-            <w:r>
-              <w:t>Estimating uncertainty: standard errors, Delta method, likelihood profile, bootstrapping</w:t>
-            </w:r>
-          </w:p>
-        </w:tc>
-        <w:tc>
-          <w:tcPr>
-            <w:tcW w:w="3172" w:type="dxa"/>
-          </w:tcPr>
-          <w:p>
-            <w:r>
-              <w:t>VBG for pooled samples and individual ones;</w:t>
-            </w:r>
-          </w:p>
-          <w:p>
-            <w:r>
-              <w:t>Formulate projects</w:t>
-            </w:r>
-          </w:p>
+            <w:tcW w:w="2135" w:type="dxa"/>
+          </w:tcPr>
+          <w:p>
+            <w:r>
+              <w:t>Building linear models in TMB</w:t>
+            </w:r>
+          </w:p>
+        </w:tc>
+        <w:tc>
+          <w:tcPr>
+            <w:tcW w:w="3380" w:type="dxa"/>
+          </w:tcPr>
+          <w:p>
+            <w:r>
+              <w:t xml:space="preserve">TMB/C++ syntax, workflow, factors, debugging, </w:t>
+            </w:r>
+            <w:r>
+              <w:t>factors in TMB</w:t>
+            </w:r>
+            <w:r>
+              <w:t xml:space="preserve"> </w:t>
+            </w:r>
+            <w:r>
+              <w:t>[Cole]</w:t>
+            </w:r>
+          </w:p>
+        </w:tc>
+        <w:tc>
+          <w:tcPr>
+            <w:tcW w:w="3293" w:type="dxa"/>
+          </w:tcPr>
+          <w:p>
+            <w:r>
+              <w:t>Maximum likelihood estimation; Fit LM in R by hand, using lm() and in TMB</w:t>
+            </w:r>
+            <w:r>
+              <w:t xml:space="preserve"> </w:t>
+            </w:r>
+            <w:r>
+              <w:t>[Cole]</w:t>
+            </w:r>
+          </w:p>
+        </w:tc>
+        <w:tc>
+          <w:tcPr>
+            <w:tcW w:w="3137" w:type="dxa"/>
+          </w:tcPr>
+          <w:p>
+            <w:r>
+              <w:t xml:space="preserve">Exploring </w:t>
+            </w:r>
+            <w:proofErr w:type="spellStart"/>
+            <w:r>
+              <w:t>Beverton</w:t>
+            </w:r>
+            <w:proofErr w:type="spellEnd"/>
+            <w:r>
+              <w:t>-Holt TMB model</w:t>
+            </w:r>
+          </w:p>
+          <w:p/>
         </w:tc>
       </w:tr>
       <w:tr>
         <w:tc>
           <w:tcPr>
-            <w:tcW w:w="1165" w:type="dxa"/>
+            <w:tcW w:w="1292" w:type="dxa"/>
           </w:tcPr>
           <w:p>
             <w:pPr>
@@ -335,58 +507,88 @@
         </w:tc>
         <w:tc>
           <w:tcPr>
-            <w:tcW w:w="2150" w:type="dxa"/>
-          </w:tcPr>
-          <w:p>
-            <w:r>
-              <w:t xml:space="preserve">Random effects in TMB </w:t>
-            </w:r>
-          </w:p>
-        </w:tc>
-        <w:tc>
-          <w:tcPr>
-            <w:tcW w:w="3420" w:type="dxa"/>
-          </w:tcPr>
-          <w:p>
-            <w:r>
-              <w:t>Types of mixed effects models; Marginal maximum likelihood, factors in TMB</w:t>
+            <w:tcW w:w="2135" w:type="dxa"/>
+          </w:tcPr>
+          <w:p>
+            <w:r>
+              <w:t>GLMs</w:t>
+            </w:r>
+          </w:p>
+        </w:tc>
+        <w:tc>
+          <w:tcPr>
+            <w:tcW w:w="3380" w:type="dxa"/>
+          </w:tcPr>
+          <w:p>
+            <w:r>
+              <w:rPr>
+                <w:highlight w:val="yellow"/>
+              </w:rPr>
+              <w:t>GLM theory [To do]</w:t>
+            </w:r>
+            <w:r>
+              <w:t xml:space="preserve"> [No</w:t>
             </w:r>
             <w:bookmarkStart w:id="0" w:name="_GoBack"/>
             <w:bookmarkEnd w:id="0"/>
-          </w:p>
-        </w:tc>
-        <w:tc>
-          <w:tcPr>
-            <w:tcW w:w="3330" w:type="dxa"/>
-          </w:tcPr>
-          <w:p>
-            <w:r>
+            <w:r>
+              <w:t>ble]</w:t>
+            </w:r>
+          </w:p>
+        </w:tc>
+        <w:tc>
+          <w:tcPr>
+            <w:tcW w:w="3293" w:type="dxa"/>
+          </w:tcPr>
+          <w:p>
+            <w:r>
+              <w:t>Estimating uncertainty: standard errors, Delta method</w:t>
+            </w:r>
+            <w:r>
+              <w:t xml:space="preserve"> [Noble]</w:t>
+            </w:r>
+          </w:p>
+          <w:p>
+            <w:r>
+              <w:rPr>
+                <w:strike/>
+              </w:rPr>
+              <w:t>likelihood profile, bootstrapping</w:t>
+            </w:r>
+            <w:r>
+              <w:t xml:space="preserve"> </w:t>
+            </w:r>
+          </w:p>
+          <w:p/>
+        </w:tc>
+        <w:tc>
+          <w:tcPr>
+            <w:tcW w:w="3137" w:type="dxa"/>
+          </w:tcPr>
+          <w:p>
+            <w:r>
+              <w:t>Poisson GLM</w:t>
+            </w:r>
+          </w:p>
+          <w:p>
+            <w:pPr>
+              <w:rPr>
+                <w:u w:val="single"/>
+              </w:rPr>
+            </w:pPr>
+            <w:r>
+              <w:rPr>
+                <w:u w:val="single"/>
+              </w:rPr>
               <w:t>Project time</w:t>
             </w:r>
           </w:p>
-          <w:p/>
-        </w:tc>
-        <w:tc>
-          <w:tcPr>
-            <w:tcW w:w="3172" w:type="dxa"/>
-          </w:tcPr>
-          <w:p>
-            <w:r>
-              <w:t>Poisson GLM</w:t>
-            </w:r>
-          </w:p>
-          <w:p>
-            <w:r>
-              <w:t>Hierarchical VBG;</w:t>
-            </w:r>
-          </w:p>
-          <w:p/>
         </w:tc>
       </w:tr>
       <w:tr>
         <w:tc>
           <w:tcPr>
-            <w:tcW w:w="1165" w:type="dxa"/>
+            <w:tcW w:w="1292" w:type="dxa"/>
           </w:tcPr>
           <w:p>
             <w:pPr>
@@ -405,55 +607,69 @@
         </w:tc>
         <w:tc>
           <w:tcPr>
-            <w:tcW w:w="2150" w:type="dxa"/>
-          </w:tcPr>
-          <w:p>
-            <w:r>
-              <w:t>GLMM and beyond</w:t>
-            </w:r>
-          </w:p>
-        </w:tc>
-        <w:tc>
-          <w:tcPr>
-            <w:tcW w:w="3420" w:type="dxa"/>
-          </w:tcPr>
-          <w:p>
-            <w:r>
-              <w:t>Model selection and validation; Predictions;</w:t>
-            </w:r>
-          </w:p>
-          <w:p>
-            <w:r>
-              <w:t>Zero-inflation models</w:t>
+            <w:tcW w:w="2135" w:type="dxa"/>
+          </w:tcPr>
+          <w:p>
+            <w:r>
+              <w:t xml:space="preserve">Random effects in TMB </w:t>
+            </w:r>
+          </w:p>
+        </w:tc>
+        <w:tc>
+          <w:tcPr>
+            <w:tcW w:w="3380" w:type="dxa"/>
+          </w:tcPr>
+          <w:p>
+            <w:r>
+              <w:t>Types of mixed effects models; Marginal maximum likelihood</w:t>
+            </w:r>
+            <w:r>
+              <w:t xml:space="preserve"> [Noble]</w:t>
+            </w:r>
+          </w:p>
+        </w:tc>
+        <w:tc>
+          <w:tcPr>
+            <w:tcW w:w="3293" w:type="dxa"/>
+          </w:tcPr>
+          <w:p>
+            <w:pPr>
+              <w:rPr>
+                <w:u w:val="single"/>
+              </w:rPr>
+            </w:pPr>
+            <w:r>
+              <w:rPr>
+                <w:u w:val="single"/>
+              </w:rPr>
+              <w:t>Project time</w:t>
+            </w:r>
+          </w:p>
+        </w:tc>
+        <w:tc>
+          <w:tcPr>
+            <w:tcW w:w="3137" w:type="dxa"/>
+          </w:tcPr>
+          <w:p>
+            <w:r>
+              <w:t>VBG for pooled samples and individual ones;</w:t>
+            </w:r>
+          </w:p>
+          <w:p>
+            <w:r>
+              <w:t>Hierarchical VBG;</w:t>
+            </w:r>
+            <w:r>
+              <w:t xml:space="preserve"> </w:t>
             </w:r>
           </w:p>
           <w:p/>
-        </w:tc>
-        <w:tc>
-          <w:tcPr>
-            <w:tcW w:w="3330" w:type="dxa"/>
-          </w:tcPr>
-          <w:p>
-            <w:r>
-              <w:t>Project time</w:t>
-            </w:r>
-          </w:p>
-        </w:tc>
-        <w:tc>
-          <w:tcPr>
-            <w:tcW w:w="3172" w:type="dxa"/>
-          </w:tcPr>
-          <w:p>
-            <w:r>
-              <w:t>Non-spatial CPUE standardization</w:t>
-            </w:r>
-          </w:p>
         </w:tc>
       </w:tr>
       <w:tr>
         <w:tc>
           <w:tcPr>
-            <w:tcW w:w="1165" w:type="dxa"/>
+            <w:tcW w:w="1292" w:type="dxa"/>
           </w:tcPr>
           <w:p>
             <w:pPr>
@@ -472,48 +688,94 @@
         </w:tc>
         <w:tc>
           <w:tcPr>
-            <w:tcW w:w="2150" w:type="dxa"/>
-          </w:tcPr>
-          <w:p>
-            <w:r>
-              <w:t>More complex TMB models</w:t>
-            </w:r>
-          </w:p>
-        </w:tc>
-        <w:tc>
-          <w:tcPr>
-            <w:tcW w:w="3420" w:type="dxa"/>
-          </w:tcPr>
-          <w:p>
-            <w:r>
-              <w:t>Spatial extension of CPUE model (dense and SPDE approach); stock assessment examples</w:t>
-            </w:r>
-          </w:p>
-        </w:tc>
-        <w:tc>
-          <w:tcPr>
-            <w:tcW w:w="3330" w:type="dxa"/>
-          </w:tcPr>
-          <w:p>
-            <w:r>
-              <w:t xml:space="preserve">Bayesian capabilities with </w:t>
-            </w:r>
+            <w:tcW w:w="2135" w:type="dxa"/>
+          </w:tcPr>
+          <w:p>
+            <w:r>
+              <w:t>Beyond GLMMs</w:t>
+            </w:r>
+          </w:p>
+        </w:tc>
+        <w:tc>
+          <w:tcPr>
+            <w:tcW w:w="3380" w:type="dxa"/>
+          </w:tcPr>
+          <w:p>
+            <w:pPr>
+              <w:rPr>
+                <w:highlight w:val="yellow"/>
+              </w:rPr>
+            </w:pPr>
             <w:proofErr w:type="spellStart"/>
-            <w:r>
-              <w:t>tmbstan</w:t>
+            <w:proofErr w:type="gramStart"/>
+            <w:r>
+              <w:rPr>
+                <w:highlight w:val="yellow"/>
+              </w:rPr>
+              <w:t>sdmTMB</w:t>
             </w:r>
             <w:proofErr w:type="spellEnd"/>
-            <w:r>
-              <w:t>; testing accuracy of Laplace Approximation; Course Review/Overview</w:t>
-            </w:r>
-          </w:p>
-        </w:tc>
-        <w:tc>
-          <w:tcPr>
-            <w:tcW w:w="3172" w:type="dxa"/>
-          </w:tcPr>
-          <w:p>
-            <w:r>
+            <w:proofErr w:type="gramEnd"/>
+            <w:r>
+              <w:rPr>
+                <w:highlight w:val="yellow"/>
+              </w:rPr>
+              <w:t xml:space="preserve"> and </w:t>
+            </w:r>
+            <w:proofErr w:type="spellStart"/>
+            <w:r>
+              <w:rPr>
+                <w:highlight w:val="yellow"/>
+              </w:rPr>
+              <w:t>glmmTMB</w:t>
+            </w:r>
+            <w:proofErr w:type="spellEnd"/>
+            <w:r>
+              <w:rPr>
+                <w:highlight w:val="yellow"/>
+              </w:rPr>
+              <w:t>? [To do]</w:t>
+            </w:r>
+            <w:r>
+              <w:rPr>
+                <w:highlight w:val="yellow"/>
+              </w:rPr>
+              <w:t xml:space="preserve"> [Cole?]</w:t>
+            </w:r>
+          </w:p>
+        </w:tc>
+        <w:tc>
+          <w:tcPr>
+            <w:tcW w:w="3293" w:type="dxa"/>
+          </w:tcPr>
+          <w:p>
+            <w:pPr>
+              <w:rPr>
+                <w:u w:val="single"/>
+              </w:rPr>
+            </w:pPr>
+            <w:r>
+              <w:rPr>
+                <w:u w:val="single"/>
+              </w:rPr>
+              <w:t>Project time</w:t>
+            </w:r>
+          </w:p>
+        </w:tc>
+        <w:tc>
+          <w:tcPr>
+            <w:tcW w:w="3137" w:type="dxa"/>
+          </w:tcPr>
+          <w:p>
+            <w:pPr>
+              <w:rPr>
+                <w:u w:val="single"/>
+              </w:rPr>
+            </w:pPr>
+            <w:r>
+              <w:rPr>
+                <w:u w:val="single"/>
+              </w:rPr>
               <w:t>Project presentations</w:t>
             </w:r>
           </w:p>
@@ -536,7 +798,7 @@
 </file>
 
 <file path=word/numbering.xml><?xml version="1.0" encoding="utf-8"?>
-<w:numbering xmlns:wpc="http://schemas.microsoft.com/office/word/2010/wordprocessingCanvas" xmlns:cx="http://schemas.microsoft.com/office/drawing/2014/chartex" xmlns:cx1="http://schemas.microsoft.com/office/drawing/2015/9/8/chartex" xmlns:cx2="http://schemas.microsoft.com/office/drawing/2015/10/21/chartex" xmlns:cx3="http://schemas.microsoft.com/office/drawing/2016/5/9/chartex" xmlns:cx4="http://schemas.microsoft.com/office/drawing/2016/5/10/chartex" xmlns:cx5="http://schemas.microsoft.com/office/drawing/2016/5/11/chartex" xmlns:cx6="http://schemas.microsoft.com/office/drawing/2016/5/12/chartex" xmlns:cx7="http://schemas.microsoft.com/office/drawing/2016/5/13/chartex" xmlns:cx8="http://schemas.microsoft.com/office/drawing/2016/5/14/chartex" xmlns:mc="http://schemas.openxmlformats.org/markup-compatibility/2006" xmlns:aink="http://schemas.microsoft.com/office/drawing/2016/ink" xmlns:am3d="http://schemas.microsoft.com/office/drawing/2017/model3d" xmlns:o="urn:schemas-microsoft-com:office:office" xmlns:r="http://schemas.openxmlformats.org/officeDocument/2006/relationships" xmlns:m="http://schemas.openxmlformats.org/officeDocument/2006/math" xmlns:v="urn:schemas-microsoft-com:vml" xmlns:wp14="http://schemas.microsoft.com/office/word/2010/wordprocessingDrawing" xmlns:wp="http://schemas.openxmlformats.org/drawingml/2006/wordprocessingDrawing" xmlns:w10="urn:schemas-microsoft-com:office:word" xmlns:w="http://schemas.openxmlformats.org/wordprocessingml/2006/main" xmlns:w14="http://schemas.microsoft.com/office/word/2010/wordml" xmlns:w15="http://schemas.microsoft.com/office/word/2012/wordml" xmlns:w16cid="http://schemas.microsoft.com/office/word/2016/wordml/cid" xmlns:w16se="http://schemas.microsoft.com/office/word/2015/wordml/symex" xmlns:wpg="http://schemas.microsoft.com/office/word/2010/wordprocessingGroup" xmlns:wpi="http://schemas.microsoft.com/office/word/2010/wordprocessingInk" xmlns:wne="http://schemas.microsoft.com/office/word/2006/wordml" xmlns:wps="http://schemas.microsoft.com/office/word/2010/wordprocessingShape" mc:Ignorable="w14 w15 w16se w16cid wp14">
+<w:numbering xmlns:wpc="http://schemas.microsoft.com/office/word/2010/wordprocessingCanvas" xmlns:cx="http://schemas.microsoft.com/office/drawing/2014/chartex" xmlns:cx1="http://schemas.microsoft.com/office/drawing/2015/9/8/chartex" xmlns:mc="http://schemas.openxmlformats.org/markup-compatibility/2006" xmlns:o="urn:schemas-microsoft-com:office:office" xmlns:r="http://schemas.openxmlformats.org/officeDocument/2006/relationships" xmlns:m="http://schemas.openxmlformats.org/officeDocument/2006/math" xmlns:v="urn:schemas-microsoft-com:vml" xmlns:wp14="http://schemas.microsoft.com/office/word/2010/wordprocessingDrawing" xmlns:wp="http://schemas.openxmlformats.org/drawingml/2006/wordprocessingDrawing" xmlns:w10="urn:schemas-microsoft-com:office:word" xmlns:w="http://schemas.openxmlformats.org/wordprocessingml/2006/main" xmlns:w14="http://schemas.microsoft.com/office/word/2010/wordml" xmlns:w15="http://schemas.microsoft.com/office/word/2012/wordml" xmlns:w16se="http://schemas.microsoft.com/office/word/2015/wordml/symex" xmlns:wpg="http://schemas.microsoft.com/office/word/2010/wordprocessingGroup" xmlns:wpi="http://schemas.microsoft.com/office/word/2010/wordprocessingInk" xmlns:wne="http://schemas.microsoft.com/office/word/2006/wordml" xmlns:wps="http://schemas.microsoft.com/office/word/2010/wordprocessingShape" mc:Ignorable="w14 w15 w16se wp14">
   <w:abstractNum w:abstractNumId="0" w15:restartNumberingAfterBreak="0">
     <w:nsid w:val="087F14B4"/>
     <w:multiLevelType w:val="hybridMultilevel"/>
@@ -1652,7 +1914,7 @@
 </file>
 
 <file path=word/styles.xml><?xml version="1.0" encoding="utf-8"?>
-<w:styles xmlns:mc="http://schemas.openxmlformats.org/markup-compatibility/2006" xmlns:r="http://schemas.openxmlformats.org/officeDocument/2006/relationships" xmlns:w="http://schemas.openxmlformats.org/wordprocessingml/2006/main" xmlns:w14="http://schemas.microsoft.com/office/word/2010/wordml" xmlns:w15="http://schemas.microsoft.com/office/word/2012/wordml" xmlns:w16cid="http://schemas.microsoft.com/office/word/2016/wordml/cid" xmlns:w16se="http://schemas.microsoft.com/office/word/2015/wordml/symex" mc:Ignorable="w14 w15 w16se w16cid">
+<w:styles xmlns:mc="http://schemas.openxmlformats.org/markup-compatibility/2006" xmlns:r="http://schemas.openxmlformats.org/officeDocument/2006/relationships" xmlns:w="http://schemas.openxmlformats.org/wordprocessingml/2006/main" xmlns:w14="http://schemas.microsoft.com/office/word/2010/wordml" xmlns:w15="http://schemas.microsoft.com/office/word/2012/wordml" xmlns:w16se="http://schemas.microsoft.com/office/word/2015/wordml/symex" mc:Ignorable="w14 w15 w16se">
   <w:docDefaults>
     <w:rPrDefault>
       <w:rPr>
@@ -1668,7 +1930,7 @@
       </w:pPr>
     </w:pPrDefault>
   </w:docDefaults>
-  <w:latentStyles w:defLockedState="0" w:defUIPriority="99" w:defSemiHidden="0" w:defUnhideWhenUsed="0" w:defQFormat="0" w:count="375">
+  <w:latentStyles w:defLockedState="0" w:defUIPriority="99" w:defSemiHidden="0" w:defUnhideWhenUsed="0" w:defQFormat="0" w:count="371">
     <w:lsdException w:name="Normal" w:uiPriority="0" w:qFormat="1"/>
     <w:lsdException w:name="heading 1" w:uiPriority="9" w:qFormat="1"/>
     <w:lsdException w:name="heading 2" w:semiHidden="1" w:uiPriority="9" w:unhideWhenUsed="1" w:qFormat="1"/>
@@ -2040,8 +2302,6 @@
     <w:lsdException w:name="List Table 5 Dark Accent 6" w:uiPriority="50"/>
     <w:lsdException w:name="List Table 6 Colorful Accent 6" w:uiPriority="51"/>
     <w:lsdException w:name="List Table 7 Colorful Accent 6" w:uiPriority="52"/>
-    <w:lsdException w:name="Mention" w:semiHidden="1" w:unhideWhenUsed="1"/>
-    <w:lsdException w:name="Smart Hyperlink" w:semiHidden="1" w:unhideWhenUsed="1"/>
   </w:latentStyles>
   <w:style w:type="paragraph" w:default="1" w:styleId="Normal">
     <w:name w:val="Normal"/>

</xml_diff>